<commit_message>
Added my capstone folder and added a document with some of the installation instructions and screenshots and place holders.
</commit_message>
<xml_diff>
--- a/CTS285_M4HW1_hardwick.docx
+++ b/CTS285_M4HW1_hardwick.docx
@@ -339,8 +339,355 @@
           </mc:Fallback>
         </mc:AlternateContent>
       </w:r>
+    </w:p>
+    <w:p>
+      <w:r>
+        <w:t>**Change lines to be typed into to the computer into Consolas font.</w:t>
+      </w:r>
+    </w:p>
+    <w:p>
+      <w:r>
+        <w:t>**Consider creating a batch file to run perform the necessary tasks for the user to install the webpage.</w:t>
+      </w:r>
+    </w:p>
+    <w:p>
+      <w:r>
+        <w:t>Installation:</w:t>
+      </w:r>
+    </w:p>
+    <w:p>
+      <w:pPr>
+        <w:pStyle w:val="ListParagraph"/>
+        <w:numPr>
+          <w:ilvl w:val="0"/>
+          <w:numId w:val="1"/>
+        </w:numPr>
+      </w:pPr>
+      <w:r>
+        <w:t>Required software to run this website:</w:t>
+      </w:r>
+    </w:p>
+    <w:p>
+      <w:pPr>
+        <w:pStyle w:val="ListParagraph"/>
+        <w:numPr>
+          <w:ilvl w:val="1"/>
+          <w:numId w:val="1"/>
+        </w:numPr>
+      </w:pPr>
+      <w:r>
+        <w:t>Latest Python version</w:t>
+      </w:r>
+    </w:p>
+    <w:p>
+      <w:pPr>
+        <w:pStyle w:val="ListParagraph"/>
+        <w:numPr>
+          <w:ilvl w:val="1"/>
+          <w:numId w:val="1"/>
+        </w:numPr>
+      </w:pPr>
+      <w:proofErr w:type="spellStart"/>
+      <w:r>
+        <w:t>Github</w:t>
+      </w:r>
+      <w:proofErr w:type="spellEnd"/>
+      <w:r>
+        <w:t xml:space="preserve"> repository (</w:t>
+      </w:r>
+      <w:hyperlink r:id="rId5" w:history="1">
+        <w:r>
+          <w:rPr>
+            <w:rStyle w:val="Hyperlink"/>
+          </w:rPr>
+          <w:t>https://github.com/MrChiff/CSC289</w:t>
+        </w:r>
+      </w:hyperlink>
+      <w:r>
+        <w:t xml:space="preserve">) </w:t>
+      </w:r>
+    </w:p>
+    <w:p>
+      <w:pPr>
+        <w:ind w:left="360"/>
+      </w:pPr>
+      <w:r>
+        <w:lastRenderedPageBreak/>
+        <w:drawing>
+          <wp:inline distT="0" distB="0" distL="0" distR="0" wp14:anchorId="0B674D45" wp14:editId="586D220D">
+            <wp:extent cx="5943600" cy="6264910"/>
+            <wp:effectExtent l="0" t="0" r="0" b="2540"/>
+            <wp:docPr id="7" name="Picture 7"/>
+            <wp:cNvGraphicFramePr>
+              <a:graphicFrameLocks xmlns:a="http://schemas.openxmlformats.org/drawingml/2006/main" noChangeAspect="1"/>
+            </wp:cNvGraphicFramePr>
+            <a:graphic xmlns:a="http://schemas.openxmlformats.org/drawingml/2006/main">
+              <a:graphicData uri="http://schemas.openxmlformats.org/drawingml/2006/picture">
+                <pic:pic xmlns:pic="http://schemas.openxmlformats.org/drawingml/2006/picture">
+                  <pic:nvPicPr>
+                    <pic:cNvPr id="1" name=""/>
+                    <pic:cNvPicPr/>
+                  </pic:nvPicPr>
+                  <pic:blipFill>
+                    <a:blip r:embed="rId6"/>
+                    <a:stretch>
+                      <a:fillRect/>
+                    </a:stretch>
+                  </pic:blipFill>
+                  <pic:spPr>
+                    <a:xfrm>
+                      <a:off x="0" y="0"/>
+                      <a:ext cx="5943600" cy="6264910"/>
+                    </a:xfrm>
+                    <a:prstGeom prst="rect">
+                      <a:avLst/>
+                    </a:prstGeom>
+                  </pic:spPr>
+                </pic:pic>
+              </a:graphicData>
+            </a:graphic>
+          </wp:inline>
+        </w:drawing>
+      </w:r>
+    </w:p>
+    <w:p>
+      <w:pPr>
+        <w:pStyle w:val="ListParagraph"/>
+        <w:numPr>
+          <w:ilvl w:val="0"/>
+          <w:numId w:val="1"/>
+        </w:numPr>
+      </w:pPr>
+      <w:r>
+        <w:t xml:space="preserve">Clone the </w:t>
+      </w:r>
+      <w:proofErr w:type="spellStart"/>
+      <w:r>
+        <w:t>Github</w:t>
+      </w:r>
+      <w:proofErr w:type="spellEnd"/>
+      <w:r>
+        <w:t xml:space="preserve"> repo </w:t>
+      </w:r>
+      <w:r>
+        <w:t xml:space="preserve">CSC289 </w:t>
+      </w:r>
+      <w:r>
+        <w:t>to an empty folder on your computer.</w:t>
+      </w:r>
+    </w:p>
+    <w:p>
+      <w:pPr>
+        <w:pStyle w:val="ListParagraph"/>
+        <w:numPr>
+          <w:ilvl w:val="0"/>
+          <w:numId w:val="1"/>
+        </w:numPr>
+      </w:pPr>
+      <w:r>
+        <w:t xml:space="preserve">Open command prompt on windows. (type </w:t>
+      </w:r>
+      <w:proofErr w:type="spellStart"/>
+      <w:r>
+        <w:t>cmd</w:t>
+      </w:r>
+      <w:proofErr w:type="spellEnd"/>
+      <w:r>
+        <w:t xml:space="preserve"> and select command prompt)</w:t>
+      </w:r>
+    </w:p>
+    <w:p>
+      <w:pPr>
+        <w:pStyle w:val="ListParagraph"/>
+        <w:numPr>
+          <w:ilvl w:val="0"/>
+          <w:numId w:val="1"/>
+        </w:numPr>
+      </w:pPr>
+      <w:r>
+        <w:t xml:space="preserve">Create a Python virtual environment. (python -m </w:t>
+      </w:r>
+      <w:proofErr w:type="spellStart"/>
+      <w:r>
+        <w:t>virtualenv</w:t>
+      </w:r>
+      <w:proofErr w:type="spellEnd"/>
+      <w:r>
+        <w:t xml:space="preserve"> “your env name”)</w:t>
+      </w:r>
+    </w:p>
+    <w:p>
+      <w:pPr>
+        <w:pStyle w:val="ListParagraph"/>
+        <w:numPr>
+          <w:ilvl w:val="0"/>
+          <w:numId w:val="1"/>
+        </w:numPr>
+      </w:pPr>
+      <w:r>
+        <w:t>Activate the virtual environment. (.</w:t>
+      </w:r>
+      <w:proofErr w:type="gramStart"/>
+      <w:r>
+        <w:t>\”your</w:t>
+      </w:r>
+      <w:proofErr w:type="gramEnd"/>
+      <w:r>
+        <w:t xml:space="preserve"> env name”\Scripts\activate)</w:t>
+      </w:r>
+    </w:p>
+    <w:p>
+      <w:pPr>
+        <w:pStyle w:val="ListParagraph"/>
+        <w:numPr>
+          <w:ilvl w:val="0"/>
+          <w:numId w:val="1"/>
+        </w:numPr>
+      </w:pPr>
+      <w:r>
+        <w:t xml:space="preserve">PIP install the necessary modules. (pip install -r </w:t>
+      </w:r>
+      <w:proofErr w:type="spellStart"/>
+      <w:r>
+        <w:t>reqs.text</w:t>
+      </w:r>
+      <w:proofErr w:type="spellEnd"/>
+      <w:r>
+        <w:t>)</w:t>
+      </w:r>
+    </w:p>
+    <w:p>
+      <w:pPr>
+        <w:pStyle w:val="ListParagraph"/>
+        <w:numPr>
+          <w:ilvl w:val="0"/>
+          <w:numId w:val="1"/>
+        </w:numPr>
+      </w:pPr>
+      <w:r>
+        <w:t xml:space="preserve">PIP uninstall </w:t>
+      </w:r>
+      <w:proofErr w:type="spellStart"/>
+      <w:r>
+        <w:t>werkzeug</w:t>
+      </w:r>
+      <w:proofErr w:type="spellEnd"/>
+      <w:r>
+        <w:t xml:space="preserve">. (pip uninstall </w:t>
+      </w:r>
+      <w:proofErr w:type="spellStart"/>
+      <w:r>
+        <w:t>werkzeug</w:t>
+      </w:r>
+      <w:proofErr w:type="spellEnd"/>
+      <w:r>
+        <w:t>)</w:t>
+      </w:r>
+    </w:p>
+    <w:p>
+      <w:pPr>
+        <w:pStyle w:val="ListParagraph"/>
+        <w:numPr>
+          <w:ilvl w:val="1"/>
+          <w:numId w:val="1"/>
+        </w:numPr>
+      </w:pPr>
+      <w:r>
+        <w:t>Enter Y to uninstall the module.</w:t>
+      </w:r>
+    </w:p>
+    <w:p>
+      <w:pPr>
+        <w:pStyle w:val="ListParagraph"/>
+        <w:numPr>
+          <w:ilvl w:val="0"/>
+          <w:numId w:val="1"/>
+        </w:numPr>
+      </w:pPr>
+      <w:r>
+        <w:t xml:space="preserve">PIP install </w:t>
+      </w:r>
+      <w:proofErr w:type="spellStart"/>
+      <w:r>
+        <w:t>werkzeug</w:t>
+      </w:r>
+      <w:proofErr w:type="spellEnd"/>
+      <w:r>
+        <w:t xml:space="preserve"> v2.3.7. (pip install </w:t>
+      </w:r>
+      <w:proofErr w:type="spellStart"/>
+      <w:r>
+        <w:t>werkzeug</w:t>
+      </w:r>
+      <w:proofErr w:type="spellEnd"/>
+      <w:r>
+        <w:t>==2.3.7)</w:t>
+      </w:r>
+    </w:p>
+    <w:p>
+      <w:pPr>
+        <w:pStyle w:val="ListParagraph"/>
+        <w:numPr>
+          <w:ilvl w:val="0"/>
+          <w:numId w:val="1"/>
+        </w:numPr>
+      </w:pPr>
+      <w:r>
+        <w:t xml:space="preserve">Change directory (cd “folder name”) to the project folder (put actual folder name here when have a working proto). </w:t>
+      </w:r>
+    </w:p>
+    <w:p>
+      <w:pPr>
+        <w:pStyle w:val="ListParagraph"/>
+        <w:numPr>
+          <w:ilvl w:val="0"/>
+          <w:numId w:val="1"/>
+        </w:numPr>
+      </w:pPr>
+      <w:r>
+        <w:lastRenderedPageBreak/>
+        <w:t>Run this command:  python run.py (this may change later)</w:t>
+      </w:r>
+    </w:p>
+    <w:p>
+      <w:pPr>
+        <w:pStyle w:val="ListParagraph"/>
+        <w:numPr>
+          <w:ilvl w:val="0"/>
+          <w:numId w:val="1"/>
+        </w:numPr>
+      </w:pPr>
+      <w:r>
+        <w:t xml:space="preserve">Go to the website </w:t>
+      </w:r>
+      <w:hyperlink r:id="rId7" w:history="1">
+        <w:r>
+          <w:rPr>
+            <w:rStyle w:val="Hyperlink"/>
+          </w:rPr>
+          <w:t>http://127.0.0.1:5000</w:t>
+        </w:r>
+      </w:hyperlink>
+      <w:r>
+        <w:t xml:space="preserve"> in your web browser</w:t>
+      </w:r>
       <w:bookmarkStart w:id="0" w:name="_GoBack"/>
       <w:bookmarkEnd w:id="0"/>
+    </w:p>
+    <w:p>
+      <w:pPr>
+        <w:pStyle w:val="ListParagraph"/>
+        <w:numPr>
+          <w:ilvl w:val="0"/>
+          <w:numId w:val="1"/>
+        </w:numPr>
+      </w:pPr>
+      <w:r>
+        <w:t>Congratulations!  You have launched the Video Game Lookup and Sales website</w:t>
+      </w:r>
+      <w:r>
+        <w:t>. (This may not be the actual name of the website)</w:t>
+      </w:r>
     </w:p>
     <w:sectPr>
       <w:pgSz w:w="12240" w:h="15840"/>
@@ -350,6 +697,100 @@
     </w:sectPr>
   </w:body>
 </w:document>
+</file>
+
+<file path=word/numbering.xml><?xml version="1.0" encoding="utf-8"?>
+<w:numbering xmlns:wpc="http://schemas.microsoft.com/office/word/2010/wordprocessingCanvas" xmlns:cx="http://schemas.microsoft.com/office/drawing/2014/chartex" xmlns:cx1="http://schemas.microsoft.com/office/drawing/2015/9/8/chartex" xmlns:cx2="http://schemas.microsoft.com/office/drawing/2015/10/21/chartex" xmlns:cx3="http://schemas.microsoft.com/office/drawing/2016/5/9/chartex" xmlns:cx4="http://schemas.microsoft.com/office/drawing/2016/5/10/chartex" xmlns:cx5="http://schemas.microsoft.com/office/drawing/2016/5/11/chartex" xmlns:cx6="http://schemas.microsoft.com/office/drawing/2016/5/12/chartex" xmlns:cx7="http://schemas.microsoft.com/office/drawing/2016/5/13/chartex" xmlns:cx8="http://schemas.microsoft.com/office/drawing/2016/5/14/chartex" xmlns:mc="http://schemas.openxmlformats.org/markup-compatibility/2006" xmlns:aink="http://schemas.microsoft.com/office/drawing/2016/ink" xmlns:am3d="http://schemas.microsoft.com/office/drawing/2017/model3d" xmlns:o="urn:schemas-microsoft-com:office:office" xmlns:r="http://schemas.openxmlformats.org/officeDocument/2006/relationships" xmlns:m="http://schemas.openxmlformats.org/officeDocument/2006/math" xmlns:v="urn:schemas-microsoft-com:vml" xmlns:wp14="http://schemas.microsoft.com/office/word/2010/wordprocessingDrawing" xmlns:wp="http://schemas.openxmlformats.org/drawingml/2006/wordprocessingDrawing" xmlns:w10="urn:schemas-microsoft-com:office:word" xmlns:w="http://schemas.openxmlformats.org/wordprocessingml/2006/main" xmlns:w14="http://schemas.microsoft.com/office/word/2010/wordml" xmlns:w15="http://schemas.microsoft.com/office/word/2012/wordml" xmlns:w16cid="http://schemas.microsoft.com/office/word/2016/wordml/cid" xmlns:w16se="http://schemas.microsoft.com/office/word/2015/wordml/symex" xmlns:wpg="http://schemas.microsoft.com/office/word/2010/wordprocessingGroup" xmlns:wpi="http://schemas.microsoft.com/office/word/2010/wordprocessingInk" xmlns:wne="http://schemas.microsoft.com/office/word/2006/wordml" xmlns:wps="http://schemas.microsoft.com/office/word/2010/wordprocessingShape" mc:Ignorable="w14 w15 w16se w16cid wp14">
+  <w:abstractNum w:abstractNumId="0" w15:restartNumberingAfterBreak="0">
+    <w:nsid w:val="63A455DF"/>
+    <w:multiLevelType w:val="multilevel"/>
+    <w:tmpl w:val="0409001F"/>
+    <w:lvl w:ilvl="0">
+      <w:start w:val="1"/>
+      <w:numFmt w:val="decimal"/>
+      <w:lvlText w:val="%1."/>
+      <w:lvlJc w:val="left"/>
+      <w:pPr>
+        <w:ind w:left="360" w:hanging="360"/>
+      </w:pPr>
+    </w:lvl>
+    <w:lvl w:ilvl="1">
+      <w:start w:val="1"/>
+      <w:numFmt w:val="decimal"/>
+      <w:lvlText w:val="%1.%2."/>
+      <w:lvlJc w:val="left"/>
+      <w:pPr>
+        <w:ind w:left="792" w:hanging="432"/>
+      </w:pPr>
+    </w:lvl>
+    <w:lvl w:ilvl="2">
+      <w:start w:val="1"/>
+      <w:numFmt w:val="decimal"/>
+      <w:lvlText w:val="%1.%2.%3."/>
+      <w:lvlJc w:val="left"/>
+      <w:pPr>
+        <w:ind w:left="1224" w:hanging="504"/>
+      </w:pPr>
+    </w:lvl>
+    <w:lvl w:ilvl="3">
+      <w:start w:val="1"/>
+      <w:numFmt w:val="decimal"/>
+      <w:lvlText w:val="%1.%2.%3.%4."/>
+      <w:lvlJc w:val="left"/>
+      <w:pPr>
+        <w:ind w:left="1728" w:hanging="648"/>
+      </w:pPr>
+    </w:lvl>
+    <w:lvl w:ilvl="4">
+      <w:start w:val="1"/>
+      <w:numFmt w:val="decimal"/>
+      <w:lvlText w:val="%1.%2.%3.%4.%5."/>
+      <w:lvlJc w:val="left"/>
+      <w:pPr>
+        <w:ind w:left="2232" w:hanging="792"/>
+      </w:pPr>
+    </w:lvl>
+    <w:lvl w:ilvl="5">
+      <w:start w:val="1"/>
+      <w:numFmt w:val="decimal"/>
+      <w:lvlText w:val="%1.%2.%3.%4.%5.%6."/>
+      <w:lvlJc w:val="left"/>
+      <w:pPr>
+        <w:ind w:left="2736" w:hanging="936"/>
+      </w:pPr>
+    </w:lvl>
+    <w:lvl w:ilvl="6">
+      <w:start w:val="1"/>
+      <w:numFmt w:val="decimal"/>
+      <w:lvlText w:val="%1.%2.%3.%4.%5.%6.%7."/>
+      <w:lvlJc w:val="left"/>
+      <w:pPr>
+        <w:ind w:left="3240" w:hanging="1080"/>
+      </w:pPr>
+    </w:lvl>
+    <w:lvl w:ilvl="7">
+      <w:start w:val="1"/>
+      <w:numFmt w:val="decimal"/>
+      <w:lvlText w:val="%1.%2.%3.%4.%5.%6.%7.%8."/>
+      <w:lvlJc w:val="left"/>
+      <w:pPr>
+        <w:ind w:left="3744" w:hanging="1224"/>
+      </w:pPr>
+    </w:lvl>
+    <w:lvl w:ilvl="8">
+      <w:start w:val="1"/>
+      <w:numFmt w:val="decimal"/>
+      <w:lvlText w:val="%1.%2.%3.%4.%5.%6.%7.%8.%9."/>
+      <w:lvlJc w:val="left"/>
+      <w:pPr>
+        <w:ind w:left="4320" w:hanging="1440"/>
+      </w:pPr>
+    </w:lvl>
+  </w:abstractNum>
+  <w:num w:numId="1">
+    <w:abstractNumId w:val="0"/>
+  </w:num>
+</w:numbering>
 </file>
 
 <file path=word/styles.xml><?xml version="1.0" encoding="utf-8"?>
@@ -777,6 +1218,40 @@
     <w:semiHidden/>
     <w:unhideWhenUsed/>
   </w:style>
+  <w:style w:type="paragraph" w:styleId="ListParagraph">
+    <w:name w:val="List Paragraph"/>
+    <w:basedOn w:val="Normal"/>
+    <w:uiPriority w:val="34"/>
+    <w:qFormat/>
+    <w:rsid w:val="00DA2D1E"/>
+    <w:pPr>
+      <w:ind w:left="720"/>
+      <w:contextualSpacing/>
+    </w:pPr>
+  </w:style>
+  <w:style w:type="character" w:styleId="Hyperlink">
+    <w:name w:val="Hyperlink"/>
+    <w:basedOn w:val="DefaultParagraphFont"/>
+    <w:uiPriority w:val="99"/>
+    <w:unhideWhenUsed/>
+    <w:rsid w:val="00DA2D1E"/>
+    <w:rPr>
+      <w:color w:val="0563C1" w:themeColor="hyperlink"/>
+      <w:u w:val="single"/>
+    </w:rPr>
+  </w:style>
+  <w:style w:type="character" w:styleId="UnresolvedMention">
+    <w:name w:val="Unresolved Mention"/>
+    <w:basedOn w:val="DefaultParagraphFont"/>
+    <w:uiPriority w:val="99"/>
+    <w:semiHidden/>
+    <w:unhideWhenUsed/>
+    <w:rsid w:val="00DA2D1E"/>
+    <w:rPr>
+      <w:color w:val="605E5C"/>
+      <w:shd w:val="clear" w:color="auto" w:fill="E1DFDD"/>
+    </w:rPr>
+  </w:style>
 </w:styles>
 </file>
 

</xml_diff>

<commit_message>
playing around with outlining the text to create better contrast with the background image and added the outline code to the manual document
</commit_message>
<xml_diff>
--- a/CTS285_M4HW1_hardwick.docx
+++ b/CTS285_M4HW1_hardwick.docx
@@ -671,8 +671,6 @@
       <w:r>
         <w:t xml:space="preserve"> in your web browser</w:t>
       </w:r>
-      <w:bookmarkStart w:id="0" w:name="_GoBack"/>
-      <w:bookmarkEnd w:id="0"/>
     </w:p>
     <w:p>
       <w:pPr>
@@ -683,11 +681,814 @@
         </w:numPr>
       </w:pPr>
       <w:r>
-        <w:t>Congratulations!  You have launched the Video Game Lookup and Sales website</w:t>
+        <w:t>Congratulations!  You have launched the Video Game L</w:t>
+      </w:r>
+      <w:r>
+        <w:t>ibrary</w:t>
+      </w:r>
+      <w:r>
+        <w:t xml:space="preserve"> and Sales website</w:t>
       </w:r>
       <w:r>
         <w:t>. (This may not be the actual name of the website)</w:t>
       </w:r>
+    </w:p>
+    <w:p>
+      <w:r>
+        <w:t>For outlining text in black for webpage</w:t>
+      </w:r>
+    </w:p>
+    <w:p>
+      <w:pPr>
+        <w:tabs>
+          <w:tab w:val="left" w:pos="916"/>
+          <w:tab w:val="left" w:pos="1832"/>
+          <w:tab w:val="left" w:pos="2748"/>
+          <w:tab w:val="left" w:pos="3664"/>
+          <w:tab w:val="left" w:pos="4580"/>
+          <w:tab w:val="left" w:pos="5496"/>
+          <w:tab w:val="left" w:pos="6412"/>
+          <w:tab w:val="left" w:pos="7328"/>
+          <w:tab w:val="left" w:pos="8244"/>
+          <w:tab w:val="left" w:pos="9160"/>
+          <w:tab w:val="left" w:pos="10076"/>
+          <w:tab w:val="left" w:pos="10992"/>
+          <w:tab w:val="left" w:pos="11908"/>
+          <w:tab w:val="left" w:pos="12824"/>
+          <w:tab w:val="left" w:pos="13740"/>
+          <w:tab w:val="left" w:pos="14656"/>
+        </w:tabs>
+        <w:spacing w:after="0" w:line="240" w:lineRule="auto"/>
+        <w:textAlignment w:val="baseline"/>
+        <w:rPr>
+          <w:rFonts w:ascii="inherit" w:eastAsia="Times New Roman" w:hAnsi="inherit" w:cs="Courier New"/>
+          <w:color w:val="0C0D0E"/>
+          <w:sz w:val="20"/>
+          <w:szCs w:val="20"/>
+          <w:bdr w:val="none" w:sz="0" w:space="0" w:color="auto" w:frame="1"/>
+        </w:rPr>
+      </w:pPr>
+      <w:r>
+        <w:rPr>
+          <w:rFonts w:ascii="inherit" w:eastAsia="Times New Roman" w:hAnsi="inherit" w:cs="Courier New"/>
+          <w:color w:val="0C0D0E"/>
+          <w:sz w:val="20"/>
+          <w:szCs w:val="20"/>
+          <w:bdr w:val="none" w:sz="0" w:space="0" w:color="auto" w:frame="1"/>
+        </w:rPr>
+        <w:t>&lt;style type="text/</w:t>
+      </w:r>
+      <w:proofErr w:type="spellStart"/>
+      <w:r>
+        <w:rPr>
+          <w:rFonts w:ascii="inherit" w:eastAsia="Times New Roman" w:hAnsi="inherit" w:cs="Courier New"/>
+          <w:color w:val="0C0D0E"/>
+          <w:sz w:val="20"/>
+          <w:szCs w:val="20"/>
+          <w:bdr w:val="none" w:sz="0" w:space="0" w:color="auto" w:frame="1"/>
+        </w:rPr>
+        <w:t>css</w:t>
+      </w:r>
+      <w:proofErr w:type="spellEnd"/>
+      <w:r>
+        <w:rPr>
+          <w:rFonts w:ascii="inherit" w:eastAsia="Times New Roman" w:hAnsi="inherit" w:cs="Courier New"/>
+          <w:color w:val="0C0D0E"/>
+          <w:sz w:val="20"/>
+          <w:szCs w:val="20"/>
+          <w:bdr w:val="none" w:sz="0" w:space="0" w:color="auto" w:frame="1"/>
+        </w:rPr>
+        <w:t>"&gt;</w:t>
+      </w:r>
+    </w:p>
+    <w:p>
+      <w:pPr>
+        <w:tabs>
+          <w:tab w:val="left" w:pos="916"/>
+          <w:tab w:val="left" w:pos="1832"/>
+          <w:tab w:val="left" w:pos="2748"/>
+          <w:tab w:val="left" w:pos="3664"/>
+          <w:tab w:val="left" w:pos="4580"/>
+          <w:tab w:val="left" w:pos="5496"/>
+          <w:tab w:val="left" w:pos="6412"/>
+          <w:tab w:val="left" w:pos="7328"/>
+          <w:tab w:val="left" w:pos="8244"/>
+          <w:tab w:val="left" w:pos="9160"/>
+          <w:tab w:val="left" w:pos="10076"/>
+          <w:tab w:val="left" w:pos="10992"/>
+          <w:tab w:val="left" w:pos="11908"/>
+          <w:tab w:val="left" w:pos="12824"/>
+          <w:tab w:val="left" w:pos="13740"/>
+          <w:tab w:val="left" w:pos="14656"/>
+        </w:tabs>
+        <w:spacing w:after="0" w:line="240" w:lineRule="auto"/>
+        <w:textAlignment w:val="baseline"/>
+        <w:rPr>
+          <w:rFonts w:ascii="inherit" w:eastAsia="Times New Roman" w:hAnsi="inherit" w:cs="Courier New"/>
+          <w:color w:val="0C0D0E"/>
+          <w:sz w:val="20"/>
+          <w:szCs w:val="20"/>
+          <w:bdr w:val="none" w:sz="0" w:space="0" w:color="auto" w:frame="1"/>
+        </w:rPr>
+      </w:pPr>
+      <w:proofErr w:type="gramStart"/>
+      <w:r>
+        <w:rPr>
+          <w:rFonts w:ascii="inherit" w:eastAsia="Times New Roman" w:hAnsi="inherit" w:cs="Courier New"/>
+          <w:color w:val="0C0D0E"/>
+          <w:sz w:val="20"/>
+          <w:szCs w:val="20"/>
+          <w:bdr w:val="none" w:sz="0" w:space="0" w:color="auto" w:frame="1"/>
+        </w:rPr>
+        <w:t>.</w:t>
+      </w:r>
+      <w:proofErr w:type="spellStart"/>
+      <w:r>
+        <w:rPr>
+          <w:rFonts w:ascii="inherit" w:eastAsia="Times New Roman" w:hAnsi="inherit" w:cs="Courier New"/>
+          <w:color w:val="0C0D0E"/>
+          <w:sz w:val="20"/>
+          <w:szCs w:val="20"/>
+          <w:bdr w:val="none" w:sz="0" w:space="0" w:color="auto" w:frame="1"/>
+        </w:rPr>
+        <w:t>OutlineText</w:t>
+      </w:r>
+      <w:proofErr w:type="spellEnd"/>
+      <w:proofErr w:type="gramEnd"/>
+      <w:r>
+        <w:rPr>
+          <w:rFonts w:ascii="inherit" w:eastAsia="Times New Roman" w:hAnsi="inherit" w:cs="Courier New"/>
+          <w:color w:val="0C0D0E"/>
+          <w:sz w:val="20"/>
+          <w:szCs w:val="20"/>
+          <w:bdr w:val="none" w:sz="0" w:space="0" w:color="auto" w:frame="1"/>
+        </w:rPr>
+        <w:t xml:space="preserve"> {</w:t>
+      </w:r>
+    </w:p>
+    <w:p>
+      <w:pPr>
+        <w:tabs>
+          <w:tab w:val="left" w:pos="916"/>
+          <w:tab w:val="left" w:pos="1832"/>
+          <w:tab w:val="left" w:pos="2748"/>
+          <w:tab w:val="left" w:pos="3664"/>
+          <w:tab w:val="left" w:pos="4580"/>
+          <w:tab w:val="left" w:pos="5496"/>
+          <w:tab w:val="left" w:pos="6412"/>
+          <w:tab w:val="left" w:pos="7328"/>
+          <w:tab w:val="left" w:pos="8244"/>
+          <w:tab w:val="left" w:pos="9160"/>
+          <w:tab w:val="left" w:pos="10076"/>
+          <w:tab w:val="left" w:pos="10992"/>
+          <w:tab w:val="left" w:pos="11908"/>
+          <w:tab w:val="left" w:pos="12824"/>
+          <w:tab w:val="left" w:pos="13740"/>
+          <w:tab w:val="left" w:pos="14656"/>
+        </w:tabs>
+        <w:spacing w:after="0" w:line="240" w:lineRule="auto"/>
+        <w:textAlignment w:val="baseline"/>
+        <w:rPr>
+          <w:rFonts w:ascii="inherit" w:eastAsia="Times New Roman" w:hAnsi="inherit" w:cs="Courier New"/>
+          <w:color w:val="0C0D0E"/>
+          <w:sz w:val="20"/>
+          <w:szCs w:val="20"/>
+          <w:bdr w:val="none" w:sz="0" w:space="0" w:color="auto" w:frame="1"/>
+        </w:rPr>
+      </w:pPr>
+      <w:r>
+        <w:rPr>
+          <w:rFonts w:ascii="inherit" w:eastAsia="Times New Roman" w:hAnsi="inherit" w:cs="Courier New"/>
+          <w:color w:val="0C0D0E"/>
+          <w:sz w:val="20"/>
+          <w:szCs w:val="20"/>
+          <w:bdr w:val="none" w:sz="0" w:space="0" w:color="auto" w:frame="1"/>
+        </w:rPr>
+        <w:tab/>
+        <w:t>font: Tahoma, Geneva, sans-serif;</w:t>
+      </w:r>
+    </w:p>
+    <w:p>
+      <w:pPr>
+        <w:tabs>
+          <w:tab w:val="left" w:pos="916"/>
+          <w:tab w:val="left" w:pos="1832"/>
+          <w:tab w:val="left" w:pos="2748"/>
+          <w:tab w:val="left" w:pos="3664"/>
+          <w:tab w:val="left" w:pos="4580"/>
+          <w:tab w:val="left" w:pos="5496"/>
+          <w:tab w:val="left" w:pos="6412"/>
+          <w:tab w:val="left" w:pos="7328"/>
+          <w:tab w:val="left" w:pos="8244"/>
+          <w:tab w:val="left" w:pos="9160"/>
+          <w:tab w:val="left" w:pos="10076"/>
+          <w:tab w:val="left" w:pos="10992"/>
+          <w:tab w:val="left" w:pos="11908"/>
+          <w:tab w:val="left" w:pos="12824"/>
+          <w:tab w:val="left" w:pos="13740"/>
+          <w:tab w:val="left" w:pos="14656"/>
+        </w:tabs>
+        <w:spacing w:after="0" w:line="240" w:lineRule="auto"/>
+        <w:textAlignment w:val="baseline"/>
+        <w:rPr>
+          <w:rFonts w:ascii="inherit" w:eastAsia="Times New Roman" w:hAnsi="inherit" w:cs="Courier New"/>
+          <w:color w:val="0C0D0E"/>
+          <w:sz w:val="20"/>
+          <w:szCs w:val="20"/>
+          <w:bdr w:val="none" w:sz="0" w:space="0" w:color="auto" w:frame="1"/>
+        </w:rPr>
+      </w:pPr>
+      <w:r>
+        <w:rPr>
+          <w:rFonts w:ascii="inherit" w:eastAsia="Times New Roman" w:hAnsi="inherit" w:cs="Courier New"/>
+          <w:color w:val="0C0D0E"/>
+          <w:sz w:val="20"/>
+          <w:szCs w:val="20"/>
+          <w:bdr w:val="none" w:sz="0" w:space="0" w:color="auto" w:frame="1"/>
+        </w:rPr>
+        <w:tab/>
+        <w:t>font-size: 64px;</w:t>
+      </w:r>
+    </w:p>
+    <w:p>
+      <w:pPr>
+        <w:tabs>
+          <w:tab w:val="left" w:pos="916"/>
+          <w:tab w:val="left" w:pos="1832"/>
+          <w:tab w:val="left" w:pos="2748"/>
+          <w:tab w:val="left" w:pos="3664"/>
+          <w:tab w:val="left" w:pos="4580"/>
+          <w:tab w:val="left" w:pos="5496"/>
+          <w:tab w:val="left" w:pos="6412"/>
+          <w:tab w:val="left" w:pos="7328"/>
+          <w:tab w:val="left" w:pos="8244"/>
+          <w:tab w:val="left" w:pos="9160"/>
+          <w:tab w:val="left" w:pos="10076"/>
+          <w:tab w:val="left" w:pos="10992"/>
+          <w:tab w:val="left" w:pos="11908"/>
+          <w:tab w:val="left" w:pos="12824"/>
+          <w:tab w:val="left" w:pos="13740"/>
+          <w:tab w:val="left" w:pos="14656"/>
+        </w:tabs>
+        <w:spacing w:after="0" w:line="240" w:lineRule="auto"/>
+        <w:textAlignment w:val="baseline"/>
+        <w:rPr>
+          <w:rFonts w:ascii="inherit" w:eastAsia="Times New Roman" w:hAnsi="inherit" w:cs="Courier New"/>
+          <w:color w:val="0C0D0E"/>
+          <w:sz w:val="20"/>
+          <w:szCs w:val="20"/>
+          <w:bdr w:val="none" w:sz="0" w:space="0" w:color="auto" w:frame="1"/>
+        </w:rPr>
+      </w:pPr>
+      <w:r>
+        <w:rPr>
+          <w:rFonts w:ascii="inherit" w:eastAsia="Times New Roman" w:hAnsi="inherit" w:cs="Courier New"/>
+          <w:color w:val="0C0D0E"/>
+          <w:sz w:val="20"/>
+          <w:szCs w:val="20"/>
+          <w:bdr w:val="none" w:sz="0" w:space="0" w:color="auto" w:frame="1"/>
+        </w:rPr>
+        <w:t xml:space="preserve">    color: white;</w:t>
+      </w:r>
+    </w:p>
+    <w:p>
+      <w:pPr>
+        <w:tabs>
+          <w:tab w:val="left" w:pos="916"/>
+          <w:tab w:val="left" w:pos="1832"/>
+          <w:tab w:val="left" w:pos="2748"/>
+          <w:tab w:val="left" w:pos="3664"/>
+          <w:tab w:val="left" w:pos="4580"/>
+          <w:tab w:val="left" w:pos="5496"/>
+          <w:tab w:val="left" w:pos="6412"/>
+          <w:tab w:val="left" w:pos="7328"/>
+          <w:tab w:val="left" w:pos="8244"/>
+          <w:tab w:val="left" w:pos="9160"/>
+          <w:tab w:val="left" w:pos="10076"/>
+          <w:tab w:val="left" w:pos="10992"/>
+          <w:tab w:val="left" w:pos="11908"/>
+          <w:tab w:val="left" w:pos="12824"/>
+          <w:tab w:val="left" w:pos="13740"/>
+          <w:tab w:val="left" w:pos="14656"/>
+        </w:tabs>
+        <w:spacing w:after="0" w:line="240" w:lineRule="auto"/>
+        <w:textAlignment w:val="baseline"/>
+        <w:rPr>
+          <w:rFonts w:ascii="inherit" w:eastAsia="Times New Roman" w:hAnsi="inherit" w:cs="Courier New"/>
+          <w:color w:val="0C0D0E"/>
+          <w:sz w:val="20"/>
+          <w:szCs w:val="20"/>
+          <w:bdr w:val="none" w:sz="0" w:space="0" w:color="auto" w:frame="1"/>
+        </w:rPr>
+      </w:pPr>
+      <w:r>
+        <w:rPr>
+          <w:rFonts w:ascii="inherit" w:eastAsia="Times New Roman" w:hAnsi="inherit" w:cs="Courier New"/>
+          <w:color w:val="0C0D0E"/>
+          <w:sz w:val="20"/>
+          <w:szCs w:val="20"/>
+          <w:bdr w:val="none" w:sz="0" w:space="0" w:color="auto" w:frame="1"/>
+        </w:rPr>
+        <w:t xml:space="preserve">    text-shadow:</w:t>
+      </w:r>
+    </w:p>
+    <w:p>
+      <w:pPr>
+        <w:tabs>
+          <w:tab w:val="left" w:pos="916"/>
+          <w:tab w:val="left" w:pos="1832"/>
+          <w:tab w:val="left" w:pos="2748"/>
+          <w:tab w:val="left" w:pos="3664"/>
+          <w:tab w:val="left" w:pos="4580"/>
+          <w:tab w:val="left" w:pos="5496"/>
+          <w:tab w:val="left" w:pos="6412"/>
+          <w:tab w:val="left" w:pos="7328"/>
+          <w:tab w:val="left" w:pos="8244"/>
+          <w:tab w:val="left" w:pos="9160"/>
+          <w:tab w:val="left" w:pos="10076"/>
+          <w:tab w:val="left" w:pos="10992"/>
+          <w:tab w:val="left" w:pos="11908"/>
+          <w:tab w:val="left" w:pos="12824"/>
+          <w:tab w:val="left" w:pos="13740"/>
+          <w:tab w:val="left" w:pos="14656"/>
+        </w:tabs>
+        <w:spacing w:after="0" w:line="240" w:lineRule="auto"/>
+        <w:textAlignment w:val="baseline"/>
+        <w:rPr>
+          <w:rFonts w:ascii="inherit" w:eastAsia="Times New Roman" w:hAnsi="inherit" w:cs="Courier New"/>
+          <w:color w:val="0C0D0E"/>
+          <w:sz w:val="20"/>
+          <w:szCs w:val="20"/>
+          <w:bdr w:val="none" w:sz="0" w:space="0" w:color="auto" w:frame="1"/>
+        </w:rPr>
+      </w:pPr>
+      <w:r>
+        <w:rPr>
+          <w:rFonts w:ascii="inherit" w:eastAsia="Times New Roman" w:hAnsi="inherit" w:cs="Courier New"/>
+          <w:color w:val="0C0D0E"/>
+          <w:sz w:val="20"/>
+          <w:szCs w:val="20"/>
+          <w:bdr w:val="none" w:sz="0" w:space="0" w:color="auto" w:frame="1"/>
+        </w:rPr>
+        <w:t xml:space="preserve">    /* Outline */</w:t>
+      </w:r>
+    </w:p>
+    <w:p>
+      <w:pPr>
+        <w:tabs>
+          <w:tab w:val="left" w:pos="916"/>
+          <w:tab w:val="left" w:pos="1832"/>
+          <w:tab w:val="left" w:pos="2748"/>
+          <w:tab w:val="left" w:pos="3664"/>
+          <w:tab w:val="left" w:pos="4580"/>
+          <w:tab w:val="left" w:pos="5496"/>
+          <w:tab w:val="left" w:pos="6412"/>
+          <w:tab w:val="left" w:pos="7328"/>
+          <w:tab w:val="left" w:pos="8244"/>
+          <w:tab w:val="left" w:pos="9160"/>
+          <w:tab w:val="left" w:pos="10076"/>
+          <w:tab w:val="left" w:pos="10992"/>
+          <w:tab w:val="left" w:pos="11908"/>
+          <w:tab w:val="left" w:pos="12824"/>
+          <w:tab w:val="left" w:pos="13740"/>
+          <w:tab w:val="left" w:pos="14656"/>
+        </w:tabs>
+        <w:spacing w:after="0" w:line="240" w:lineRule="auto"/>
+        <w:textAlignment w:val="baseline"/>
+        <w:rPr>
+          <w:rFonts w:ascii="inherit" w:eastAsia="Times New Roman" w:hAnsi="inherit" w:cs="Courier New"/>
+          <w:color w:val="0C0D0E"/>
+          <w:sz w:val="20"/>
+          <w:szCs w:val="20"/>
+          <w:bdr w:val="none" w:sz="0" w:space="0" w:color="auto" w:frame="1"/>
+        </w:rPr>
+      </w:pPr>
+      <w:r>
+        <w:rPr>
+          <w:rFonts w:ascii="inherit" w:eastAsia="Times New Roman" w:hAnsi="inherit" w:cs="Courier New"/>
+          <w:color w:val="0C0D0E"/>
+          <w:sz w:val="20"/>
+          <w:szCs w:val="20"/>
+          <w:bdr w:val="none" w:sz="0" w:space="0" w:color="auto" w:frame="1"/>
+        </w:rPr>
+        <w:t xml:space="preserve">    -1px -1px 0 #000000,</w:t>
+      </w:r>
+    </w:p>
+    <w:p>
+      <w:pPr>
+        <w:tabs>
+          <w:tab w:val="left" w:pos="916"/>
+          <w:tab w:val="left" w:pos="1832"/>
+          <w:tab w:val="left" w:pos="2748"/>
+          <w:tab w:val="left" w:pos="3664"/>
+          <w:tab w:val="left" w:pos="4580"/>
+          <w:tab w:val="left" w:pos="5496"/>
+          <w:tab w:val="left" w:pos="6412"/>
+          <w:tab w:val="left" w:pos="7328"/>
+          <w:tab w:val="left" w:pos="8244"/>
+          <w:tab w:val="left" w:pos="9160"/>
+          <w:tab w:val="left" w:pos="10076"/>
+          <w:tab w:val="left" w:pos="10992"/>
+          <w:tab w:val="left" w:pos="11908"/>
+          <w:tab w:val="left" w:pos="12824"/>
+          <w:tab w:val="left" w:pos="13740"/>
+          <w:tab w:val="left" w:pos="14656"/>
+        </w:tabs>
+        <w:spacing w:after="0" w:line="240" w:lineRule="auto"/>
+        <w:textAlignment w:val="baseline"/>
+        <w:rPr>
+          <w:rFonts w:ascii="inherit" w:eastAsia="Times New Roman" w:hAnsi="inherit" w:cs="Courier New"/>
+          <w:color w:val="0C0D0E"/>
+          <w:sz w:val="20"/>
+          <w:szCs w:val="20"/>
+          <w:bdr w:val="none" w:sz="0" w:space="0" w:color="auto" w:frame="1"/>
+        </w:rPr>
+      </w:pPr>
+      <w:r>
+        <w:rPr>
+          <w:rFonts w:ascii="inherit" w:eastAsia="Times New Roman" w:hAnsi="inherit" w:cs="Courier New"/>
+          <w:color w:val="0C0D0E"/>
+          <w:sz w:val="20"/>
+          <w:szCs w:val="20"/>
+          <w:bdr w:val="none" w:sz="0" w:space="0" w:color="auto" w:frame="1"/>
+        </w:rPr>
+        <w:t xml:space="preserve">    1px -1px 0 #000000,</w:t>
+      </w:r>
+    </w:p>
+    <w:p>
+      <w:pPr>
+        <w:tabs>
+          <w:tab w:val="left" w:pos="916"/>
+          <w:tab w:val="left" w:pos="1832"/>
+          <w:tab w:val="left" w:pos="2748"/>
+          <w:tab w:val="left" w:pos="3664"/>
+          <w:tab w:val="left" w:pos="4580"/>
+          <w:tab w:val="left" w:pos="5496"/>
+          <w:tab w:val="left" w:pos="6412"/>
+          <w:tab w:val="left" w:pos="7328"/>
+          <w:tab w:val="left" w:pos="8244"/>
+          <w:tab w:val="left" w:pos="9160"/>
+          <w:tab w:val="left" w:pos="10076"/>
+          <w:tab w:val="left" w:pos="10992"/>
+          <w:tab w:val="left" w:pos="11908"/>
+          <w:tab w:val="left" w:pos="12824"/>
+          <w:tab w:val="left" w:pos="13740"/>
+          <w:tab w:val="left" w:pos="14656"/>
+        </w:tabs>
+        <w:spacing w:after="0" w:line="240" w:lineRule="auto"/>
+        <w:textAlignment w:val="baseline"/>
+        <w:rPr>
+          <w:rFonts w:ascii="inherit" w:eastAsia="Times New Roman" w:hAnsi="inherit" w:cs="Courier New"/>
+          <w:color w:val="0C0D0E"/>
+          <w:sz w:val="20"/>
+          <w:szCs w:val="20"/>
+          <w:bdr w:val="none" w:sz="0" w:space="0" w:color="auto" w:frame="1"/>
+        </w:rPr>
+      </w:pPr>
+      <w:r>
+        <w:rPr>
+          <w:rFonts w:ascii="inherit" w:eastAsia="Times New Roman" w:hAnsi="inherit" w:cs="Courier New"/>
+          <w:color w:val="0C0D0E"/>
+          <w:sz w:val="20"/>
+          <w:szCs w:val="20"/>
+          <w:bdr w:val="none" w:sz="0" w:space="0" w:color="auto" w:frame="1"/>
+        </w:rPr>
+        <w:t xml:space="preserve">    -1px </w:t>
+      </w:r>
+      <w:proofErr w:type="spellStart"/>
+      <w:r>
+        <w:rPr>
+          <w:rFonts w:ascii="inherit" w:eastAsia="Times New Roman" w:hAnsi="inherit" w:cs="Courier New"/>
+          <w:color w:val="0C0D0E"/>
+          <w:sz w:val="20"/>
+          <w:szCs w:val="20"/>
+          <w:bdr w:val="none" w:sz="0" w:space="0" w:color="auto" w:frame="1"/>
+        </w:rPr>
+        <w:t>1px</w:t>
+      </w:r>
+      <w:proofErr w:type="spellEnd"/>
+      <w:r>
+        <w:rPr>
+          <w:rFonts w:ascii="inherit" w:eastAsia="Times New Roman" w:hAnsi="inherit" w:cs="Courier New"/>
+          <w:color w:val="0C0D0E"/>
+          <w:sz w:val="20"/>
+          <w:szCs w:val="20"/>
+          <w:bdr w:val="none" w:sz="0" w:space="0" w:color="auto" w:frame="1"/>
+        </w:rPr>
+        <w:t xml:space="preserve"> 0 #000000,</w:t>
+      </w:r>
+    </w:p>
+    <w:p>
+      <w:pPr>
+        <w:tabs>
+          <w:tab w:val="left" w:pos="916"/>
+          <w:tab w:val="left" w:pos="1832"/>
+          <w:tab w:val="left" w:pos="2748"/>
+          <w:tab w:val="left" w:pos="3664"/>
+          <w:tab w:val="left" w:pos="4580"/>
+          <w:tab w:val="left" w:pos="5496"/>
+          <w:tab w:val="left" w:pos="6412"/>
+          <w:tab w:val="left" w:pos="7328"/>
+          <w:tab w:val="left" w:pos="8244"/>
+          <w:tab w:val="left" w:pos="9160"/>
+          <w:tab w:val="left" w:pos="10076"/>
+          <w:tab w:val="left" w:pos="10992"/>
+          <w:tab w:val="left" w:pos="11908"/>
+          <w:tab w:val="left" w:pos="12824"/>
+          <w:tab w:val="left" w:pos="13740"/>
+          <w:tab w:val="left" w:pos="14656"/>
+        </w:tabs>
+        <w:spacing w:after="0" w:line="240" w:lineRule="auto"/>
+        <w:textAlignment w:val="baseline"/>
+        <w:rPr>
+          <w:rFonts w:ascii="inherit" w:eastAsia="Times New Roman" w:hAnsi="inherit" w:cs="Courier New"/>
+          <w:color w:val="0C0D0E"/>
+          <w:sz w:val="20"/>
+          <w:szCs w:val="20"/>
+          <w:bdr w:val="none" w:sz="0" w:space="0" w:color="auto" w:frame="1"/>
+        </w:rPr>
+      </w:pPr>
+      <w:r>
+        <w:rPr>
+          <w:rFonts w:ascii="inherit" w:eastAsia="Times New Roman" w:hAnsi="inherit" w:cs="Courier New"/>
+          <w:color w:val="0C0D0E"/>
+          <w:sz w:val="20"/>
+          <w:szCs w:val="20"/>
+          <w:bdr w:val="none" w:sz="0" w:space="0" w:color="auto" w:frame="1"/>
+        </w:rPr>
+        <w:t xml:space="preserve">    1px </w:t>
+      </w:r>
+      <w:proofErr w:type="spellStart"/>
+      <w:r>
+        <w:rPr>
+          <w:rFonts w:ascii="inherit" w:eastAsia="Times New Roman" w:hAnsi="inherit" w:cs="Courier New"/>
+          <w:color w:val="0C0D0E"/>
+          <w:sz w:val="20"/>
+          <w:szCs w:val="20"/>
+          <w:bdr w:val="none" w:sz="0" w:space="0" w:color="auto" w:frame="1"/>
+        </w:rPr>
+        <w:t>1px</w:t>
+      </w:r>
+      <w:proofErr w:type="spellEnd"/>
+      <w:r>
+        <w:rPr>
+          <w:rFonts w:ascii="inherit" w:eastAsia="Times New Roman" w:hAnsi="inherit" w:cs="Courier New"/>
+          <w:color w:val="0C0D0E"/>
+          <w:sz w:val="20"/>
+          <w:szCs w:val="20"/>
+          <w:bdr w:val="none" w:sz="0" w:space="0" w:color="auto" w:frame="1"/>
+        </w:rPr>
+        <w:t xml:space="preserve"> 0 #000000,  </w:t>
+      </w:r>
+    </w:p>
+    <w:p>
+      <w:pPr>
+        <w:tabs>
+          <w:tab w:val="left" w:pos="916"/>
+          <w:tab w:val="left" w:pos="1832"/>
+          <w:tab w:val="left" w:pos="2748"/>
+          <w:tab w:val="left" w:pos="3664"/>
+          <w:tab w:val="left" w:pos="4580"/>
+          <w:tab w:val="left" w:pos="5496"/>
+          <w:tab w:val="left" w:pos="6412"/>
+          <w:tab w:val="left" w:pos="7328"/>
+          <w:tab w:val="left" w:pos="8244"/>
+          <w:tab w:val="left" w:pos="9160"/>
+          <w:tab w:val="left" w:pos="10076"/>
+          <w:tab w:val="left" w:pos="10992"/>
+          <w:tab w:val="left" w:pos="11908"/>
+          <w:tab w:val="left" w:pos="12824"/>
+          <w:tab w:val="left" w:pos="13740"/>
+          <w:tab w:val="left" w:pos="14656"/>
+        </w:tabs>
+        <w:spacing w:after="0" w:line="240" w:lineRule="auto"/>
+        <w:textAlignment w:val="baseline"/>
+        <w:rPr>
+          <w:rFonts w:ascii="inherit" w:eastAsia="Times New Roman" w:hAnsi="inherit" w:cs="Courier New"/>
+          <w:color w:val="0C0D0E"/>
+          <w:sz w:val="20"/>
+          <w:szCs w:val="20"/>
+          <w:bdr w:val="none" w:sz="0" w:space="0" w:color="auto" w:frame="1"/>
+        </w:rPr>
+      </w:pPr>
+      <w:r>
+        <w:rPr>
+          <w:rFonts w:ascii="inherit" w:eastAsia="Times New Roman" w:hAnsi="inherit" w:cs="Courier New"/>
+          <w:color w:val="0C0D0E"/>
+          <w:sz w:val="20"/>
+          <w:szCs w:val="20"/>
+          <w:bdr w:val="none" w:sz="0" w:space="0" w:color="auto" w:frame="1"/>
+        </w:rPr>
+        <w:t xml:space="preserve">    -2px 0 0 #000000,</w:t>
+      </w:r>
+    </w:p>
+    <w:p>
+      <w:pPr>
+        <w:tabs>
+          <w:tab w:val="left" w:pos="916"/>
+          <w:tab w:val="left" w:pos="1832"/>
+          <w:tab w:val="left" w:pos="2748"/>
+          <w:tab w:val="left" w:pos="3664"/>
+          <w:tab w:val="left" w:pos="4580"/>
+          <w:tab w:val="left" w:pos="5496"/>
+          <w:tab w:val="left" w:pos="6412"/>
+          <w:tab w:val="left" w:pos="7328"/>
+          <w:tab w:val="left" w:pos="8244"/>
+          <w:tab w:val="left" w:pos="9160"/>
+          <w:tab w:val="left" w:pos="10076"/>
+          <w:tab w:val="left" w:pos="10992"/>
+          <w:tab w:val="left" w:pos="11908"/>
+          <w:tab w:val="left" w:pos="12824"/>
+          <w:tab w:val="left" w:pos="13740"/>
+          <w:tab w:val="left" w:pos="14656"/>
+        </w:tabs>
+        <w:spacing w:after="0" w:line="240" w:lineRule="auto"/>
+        <w:textAlignment w:val="baseline"/>
+        <w:rPr>
+          <w:rFonts w:ascii="inherit" w:eastAsia="Times New Roman" w:hAnsi="inherit" w:cs="Courier New"/>
+          <w:color w:val="0C0D0E"/>
+          <w:sz w:val="20"/>
+          <w:szCs w:val="20"/>
+          <w:bdr w:val="none" w:sz="0" w:space="0" w:color="auto" w:frame="1"/>
+        </w:rPr>
+      </w:pPr>
+      <w:r>
+        <w:rPr>
+          <w:rFonts w:ascii="inherit" w:eastAsia="Times New Roman" w:hAnsi="inherit" w:cs="Courier New"/>
+          <w:color w:val="0C0D0E"/>
+          <w:sz w:val="20"/>
+          <w:szCs w:val="20"/>
+          <w:bdr w:val="none" w:sz="0" w:space="0" w:color="auto" w:frame="1"/>
+        </w:rPr>
+        <w:t xml:space="preserve">    2px 0 0 #000000,</w:t>
+      </w:r>
+    </w:p>
+    <w:p>
+      <w:pPr>
+        <w:tabs>
+          <w:tab w:val="left" w:pos="916"/>
+          <w:tab w:val="left" w:pos="1832"/>
+          <w:tab w:val="left" w:pos="2748"/>
+          <w:tab w:val="left" w:pos="3664"/>
+          <w:tab w:val="left" w:pos="4580"/>
+          <w:tab w:val="left" w:pos="5496"/>
+          <w:tab w:val="left" w:pos="6412"/>
+          <w:tab w:val="left" w:pos="7328"/>
+          <w:tab w:val="left" w:pos="8244"/>
+          <w:tab w:val="left" w:pos="9160"/>
+          <w:tab w:val="left" w:pos="10076"/>
+          <w:tab w:val="left" w:pos="10992"/>
+          <w:tab w:val="left" w:pos="11908"/>
+          <w:tab w:val="left" w:pos="12824"/>
+          <w:tab w:val="left" w:pos="13740"/>
+          <w:tab w:val="left" w:pos="14656"/>
+        </w:tabs>
+        <w:spacing w:after="0" w:line="240" w:lineRule="auto"/>
+        <w:textAlignment w:val="baseline"/>
+        <w:rPr>
+          <w:rFonts w:ascii="inherit" w:eastAsia="Times New Roman" w:hAnsi="inherit" w:cs="Courier New"/>
+          <w:color w:val="0C0D0E"/>
+          <w:sz w:val="20"/>
+          <w:szCs w:val="20"/>
+          <w:bdr w:val="none" w:sz="0" w:space="0" w:color="auto" w:frame="1"/>
+        </w:rPr>
+      </w:pPr>
+      <w:r>
+        <w:rPr>
+          <w:rFonts w:ascii="inherit" w:eastAsia="Times New Roman" w:hAnsi="inherit" w:cs="Courier New"/>
+          <w:color w:val="0C0D0E"/>
+          <w:sz w:val="20"/>
+          <w:szCs w:val="20"/>
+          <w:bdr w:val="none" w:sz="0" w:space="0" w:color="auto" w:frame="1"/>
+        </w:rPr>
+        <w:t xml:space="preserve">    0 2px 0 #000000,</w:t>
+      </w:r>
+    </w:p>
+    <w:p>
+      <w:pPr>
+        <w:tabs>
+          <w:tab w:val="left" w:pos="916"/>
+          <w:tab w:val="left" w:pos="1832"/>
+          <w:tab w:val="left" w:pos="2748"/>
+          <w:tab w:val="left" w:pos="3664"/>
+          <w:tab w:val="left" w:pos="4580"/>
+          <w:tab w:val="left" w:pos="5496"/>
+          <w:tab w:val="left" w:pos="6412"/>
+          <w:tab w:val="left" w:pos="7328"/>
+          <w:tab w:val="left" w:pos="8244"/>
+          <w:tab w:val="left" w:pos="9160"/>
+          <w:tab w:val="left" w:pos="10076"/>
+          <w:tab w:val="left" w:pos="10992"/>
+          <w:tab w:val="left" w:pos="11908"/>
+          <w:tab w:val="left" w:pos="12824"/>
+          <w:tab w:val="left" w:pos="13740"/>
+          <w:tab w:val="left" w:pos="14656"/>
+        </w:tabs>
+        <w:spacing w:after="0" w:line="240" w:lineRule="auto"/>
+        <w:textAlignment w:val="baseline"/>
+        <w:rPr>
+          <w:rFonts w:ascii="inherit" w:eastAsia="Times New Roman" w:hAnsi="inherit" w:cs="Courier New"/>
+          <w:color w:val="0C0D0E"/>
+          <w:sz w:val="20"/>
+          <w:szCs w:val="20"/>
+          <w:bdr w:val="none" w:sz="0" w:space="0" w:color="auto" w:frame="1"/>
+        </w:rPr>
+      </w:pPr>
+      <w:r>
+        <w:rPr>
+          <w:rFonts w:ascii="inherit" w:eastAsia="Times New Roman" w:hAnsi="inherit" w:cs="Courier New"/>
+          <w:color w:val="0C0D0E"/>
+          <w:sz w:val="20"/>
+          <w:szCs w:val="20"/>
+          <w:bdr w:val="none" w:sz="0" w:space="0" w:color="auto" w:frame="1"/>
+        </w:rPr>
+        <w:t xml:space="preserve">    0 -2px 0 #000000; /* Terminate with a semi-colon */</w:t>
+      </w:r>
+    </w:p>
+    <w:p>
+      <w:pPr>
+        <w:tabs>
+          <w:tab w:val="left" w:pos="916"/>
+          <w:tab w:val="left" w:pos="1832"/>
+          <w:tab w:val="left" w:pos="2748"/>
+          <w:tab w:val="left" w:pos="3664"/>
+          <w:tab w:val="left" w:pos="4580"/>
+          <w:tab w:val="left" w:pos="5496"/>
+          <w:tab w:val="left" w:pos="6412"/>
+          <w:tab w:val="left" w:pos="7328"/>
+          <w:tab w:val="left" w:pos="8244"/>
+          <w:tab w:val="left" w:pos="9160"/>
+          <w:tab w:val="left" w:pos="10076"/>
+          <w:tab w:val="left" w:pos="10992"/>
+          <w:tab w:val="left" w:pos="11908"/>
+          <w:tab w:val="left" w:pos="12824"/>
+          <w:tab w:val="left" w:pos="13740"/>
+          <w:tab w:val="left" w:pos="14656"/>
+        </w:tabs>
+        <w:spacing w:after="0" w:line="240" w:lineRule="auto"/>
+        <w:textAlignment w:val="baseline"/>
+        <w:rPr>
+          <w:rFonts w:ascii="inherit" w:eastAsia="Times New Roman" w:hAnsi="inherit" w:cs="Courier New"/>
+          <w:color w:val="0C0D0E"/>
+          <w:sz w:val="20"/>
+          <w:szCs w:val="20"/>
+          <w:bdr w:val="none" w:sz="0" w:space="0" w:color="auto" w:frame="1"/>
+        </w:rPr>
+      </w:pPr>
+      <w:r>
+        <w:rPr>
+          <w:rFonts w:ascii="inherit" w:eastAsia="Times New Roman" w:hAnsi="inherit" w:cs="Courier New"/>
+          <w:color w:val="0C0D0E"/>
+          <w:sz w:val="20"/>
+          <w:szCs w:val="20"/>
+          <w:bdr w:val="none" w:sz="0" w:space="0" w:color="auto" w:frame="1"/>
+        </w:rPr>
+        <w:t>}</w:t>
+      </w:r>
+    </w:p>
+    <w:p>
+      <w:pPr>
+        <w:tabs>
+          <w:tab w:val="left" w:pos="916"/>
+          <w:tab w:val="left" w:pos="1832"/>
+          <w:tab w:val="left" w:pos="2748"/>
+          <w:tab w:val="left" w:pos="3664"/>
+          <w:tab w:val="left" w:pos="4580"/>
+          <w:tab w:val="left" w:pos="5496"/>
+          <w:tab w:val="left" w:pos="6412"/>
+          <w:tab w:val="left" w:pos="7328"/>
+          <w:tab w:val="left" w:pos="8244"/>
+          <w:tab w:val="left" w:pos="9160"/>
+          <w:tab w:val="left" w:pos="10076"/>
+          <w:tab w:val="left" w:pos="10992"/>
+          <w:tab w:val="left" w:pos="11908"/>
+          <w:tab w:val="left" w:pos="12824"/>
+          <w:tab w:val="left" w:pos="13740"/>
+          <w:tab w:val="left" w:pos="14656"/>
+        </w:tabs>
+        <w:spacing w:after="0" w:line="240" w:lineRule="auto"/>
+        <w:textAlignment w:val="baseline"/>
+        <w:rPr>
+          <w:rFonts w:ascii="var(--ff-mono)" w:eastAsia="Times New Roman" w:hAnsi="var(--ff-mono)" w:cs="Courier New"/>
+          <w:color w:val="0C0D0E"/>
+          <w:sz w:val="20"/>
+          <w:szCs w:val="20"/>
+        </w:rPr>
+      </w:pPr>
+      <w:r>
+        <w:rPr>
+          <w:rFonts w:ascii="inherit" w:eastAsia="Times New Roman" w:hAnsi="inherit" w:cs="Courier New"/>
+          <w:color w:val="0C0D0E"/>
+          <w:sz w:val="20"/>
+          <w:szCs w:val="20"/>
+          <w:bdr w:val="none" w:sz="0" w:space="0" w:color="auto" w:frame="1"/>
+        </w:rPr>
+        <w:t>&lt;/style&gt;</w:t>
+      </w:r>
+    </w:p>
+    <w:p>
+      <w:bookmarkStart w:id="0" w:name="_GoBack"/>
+      <w:bookmarkEnd w:id="0"/>
     </w:p>
     <w:sectPr>
       <w:pgSz w:w="12240" w:h="15840"/>
@@ -1252,6 +2053,87 @@
       <w:shd w:val="clear" w:color="auto" w:fill="E1DFDD"/>
     </w:rPr>
   </w:style>
+  <w:style w:type="paragraph" w:styleId="HTMLPreformatted">
+    <w:name w:val="HTML Preformatted"/>
+    <w:basedOn w:val="Normal"/>
+    <w:link w:val="HTMLPreformattedChar"/>
+    <w:uiPriority w:val="99"/>
+    <w:semiHidden/>
+    <w:unhideWhenUsed/>
+    <w:rsid w:val="001655A3"/>
+    <w:pPr>
+      <w:tabs>
+        <w:tab w:val="left" w:pos="916"/>
+        <w:tab w:val="left" w:pos="1832"/>
+        <w:tab w:val="left" w:pos="2748"/>
+        <w:tab w:val="left" w:pos="3664"/>
+        <w:tab w:val="left" w:pos="4580"/>
+        <w:tab w:val="left" w:pos="5496"/>
+        <w:tab w:val="left" w:pos="6412"/>
+        <w:tab w:val="left" w:pos="7328"/>
+        <w:tab w:val="left" w:pos="8244"/>
+        <w:tab w:val="left" w:pos="9160"/>
+        <w:tab w:val="left" w:pos="10076"/>
+        <w:tab w:val="left" w:pos="10992"/>
+        <w:tab w:val="left" w:pos="11908"/>
+        <w:tab w:val="left" w:pos="12824"/>
+        <w:tab w:val="left" w:pos="13740"/>
+        <w:tab w:val="left" w:pos="14656"/>
+      </w:tabs>
+      <w:spacing w:after="0" w:line="240" w:lineRule="auto"/>
+    </w:pPr>
+    <w:rPr>
+      <w:rFonts w:ascii="Courier New" w:eastAsia="Times New Roman" w:hAnsi="Courier New" w:cs="Courier New"/>
+      <w:sz w:val="20"/>
+      <w:szCs w:val="20"/>
+    </w:rPr>
+  </w:style>
+  <w:style w:type="character" w:customStyle="1" w:styleId="HTMLPreformattedChar">
+    <w:name w:val="HTML Preformatted Char"/>
+    <w:basedOn w:val="DefaultParagraphFont"/>
+    <w:link w:val="HTMLPreformatted"/>
+    <w:uiPriority w:val="99"/>
+    <w:semiHidden/>
+    <w:rsid w:val="001655A3"/>
+    <w:rPr>
+      <w:rFonts w:ascii="Courier New" w:eastAsia="Times New Roman" w:hAnsi="Courier New" w:cs="Courier New"/>
+      <w:sz w:val="20"/>
+      <w:szCs w:val="20"/>
+    </w:rPr>
+  </w:style>
+  <w:style w:type="character" w:styleId="HTMLCode">
+    <w:name w:val="HTML Code"/>
+    <w:basedOn w:val="DefaultParagraphFont"/>
+    <w:uiPriority w:val="99"/>
+    <w:semiHidden/>
+    <w:unhideWhenUsed/>
+    <w:rsid w:val="001655A3"/>
+    <w:rPr>
+      <w:rFonts w:ascii="Courier New" w:eastAsia="Times New Roman" w:hAnsi="Courier New" w:cs="Courier New"/>
+      <w:sz w:val="20"/>
+      <w:szCs w:val="20"/>
+    </w:rPr>
+  </w:style>
+  <w:style w:type="character" w:customStyle="1" w:styleId="hljs-selector-class">
+    <w:name w:val="hljs-selector-class"/>
+    <w:basedOn w:val="DefaultParagraphFont"/>
+    <w:rsid w:val="001655A3"/>
+  </w:style>
+  <w:style w:type="character" w:customStyle="1" w:styleId="hljs-attribute">
+    <w:name w:val="hljs-attribute"/>
+    <w:basedOn w:val="DefaultParagraphFont"/>
+    <w:rsid w:val="001655A3"/>
+  </w:style>
+  <w:style w:type="character" w:customStyle="1" w:styleId="hljs-number">
+    <w:name w:val="hljs-number"/>
+    <w:basedOn w:val="DefaultParagraphFont"/>
+    <w:rsid w:val="001655A3"/>
+  </w:style>
+  <w:style w:type="character" w:customStyle="1" w:styleId="hljs-comment">
+    <w:name w:val="hljs-comment"/>
+    <w:basedOn w:val="DefaultParagraphFont"/>
+    <w:rsid w:val="001655A3"/>
+  </w:style>
 </w:styles>
 </file>
 

</xml_diff>

<commit_message>
Updated Documentation with new sections
Use Dataman screenshots as place holders.
</commit_message>
<xml_diff>
--- a/CTS285_M4HW1_hardwick.docx
+++ b/CTS285_M4HW1_hardwick.docx
@@ -2,6 +2,15 @@
 <file path=word/document.xml><?xml version="1.0" encoding="utf-8"?>
 <w:document xmlns:wpc="http://schemas.microsoft.com/office/word/2010/wordprocessingCanvas" xmlns:cx="http://schemas.microsoft.com/office/drawing/2014/chartex" xmlns:cx1="http://schemas.microsoft.com/office/drawing/2015/9/8/chartex" xmlns:cx2="http://schemas.microsoft.com/office/drawing/2015/10/21/chartex" xmlns:cx3="http://schemas.microsoft.com/office/drawing/2016/5/9/chartex" xmlns:cx4="http://schemas.microsoft.com/office/drawing/2016/5/10/chartex" xmlns:cx5="http://schemas.microsoft.com/office/drawing/2016/5/11/chartex" xmlns:cx6="http://schemas.microsoft.com/office/drawing/2016/5/12/chartex" xmlns:cx7="http://schemas.microsoft.com/office/drawing/2016/5/13/chartex" xmlns:cx8="http://schemas.microsoft.com/office/drawing/2016/5/14/chartex" xmlns:mc="http://schemas.openxmlformats.org/markup-compatibility/2006" xmlns:aink="http://schemas.microsoft.com/office/drawing/2016/ink" xmlns:am3d="http://schemas.microsoft.com/office/drawing/2017/model3d" xmlns:o="urn:schemas-microsoft-com:office:office" xmlns:r="http://schemas.openxmlformats.org/officeDocument/2006/relationships" xmlns:m="http://schemas.openxmlformats.org/officeDocument/2006/math" xmlns:v="urn:schemas-microsoft-com:vml" xmlns:wp14="http://schemas.microsoft.com/office/word/2010/wordprocessingDrawing" xmlns:wp="http://schemas.openxmlformats.org/drawingml/2006/wordprocessingDrawing" xmlns:w10="urn:schemas-microsoft-com:office:word" xmlns:w="http://schemas.openxmlformats.org/wordprocessingml/2006/main" xmlns:w14="http://schemas.microsoft.com/office/word/2010/wordml" xmlns:w15="http://schemas.microsoft.com/office/word/2012/wordml" xmlns:w16cid="http://schemas.microsoft.com/office/word/2016/wordml/cid" xmlns:w16se="http://schemas.microsoft.com/office/word/2015/wordml/symex" xmlns:wpg="http://schemas.microsoft.com/office/word/2010/wordprocessingGroup" xmlns:wpi="http://schemas.microsoft.com/office/word/2010/wordprocessingInk" xmlns:wne="http://schemas.microsoft.com/office/word/2006/wordml" xmlns:wps="http://schemas.microsoft.com/office/word/2010/wordprocessingShape" mc:Ignorable="w14 w15 w16se w16cid wp14">
   <w:body>
+    <w:p>
+      <w:pPr>
+        <w:pStyle w:val="Title"/>
+        <w:jc w:val="center"/>
+      </w:pPr>
+      <w:r>
+        <w:t>Documentation</w:t>
+      </w:r>
+    </w:p>
     <w:p>
       <w:r>
         <w:rPr>
@@ -412,6 +421,9 @@
         <w:ind w:left="360"/>
       </w:pPr>
       <w:r>
+        <w:rPr>
+          <w:noProof/>
+        </w:rPr>
         <w:lastRenderedPageBreak/>
         <w:drawing>
           <wp:inline distT="0" distB="0" distL="0" distR="0" wp14:anchorId="0B674D45" wp14:editId="586D220D">
@@ -695,6 +707,140 @@
     </w:p>
     <w:p>
       <w:r>
+        <w:t>Next Sections:</w:t>
+      </w:r>
+    </w:p>
+    <w:p>
+      <w:pPr>
+        <w:pStyle w:val="ListParagraph"/>
+        <w:numPr>
+          <w:ilvl w:val="0"/>
+          <w:numId w:val="2"/>
+        </w:numPr>
+      </w:pPr>
+      <w:r>
+        <w:t>View/Search for video games without logging in</w:t>
+      </w:r>
+    </w:p>
+    <w:p>
+      <w:pPr>
+        <w:pStyle w:val="ListParagraph"/>
+        <w:numPr>
+          <w:ilvl w:val="0"/>
+          <w:numId w:val="2"/>
+        </w:numPr>
+      </w:pPr>
+      <w:r>
+        <w:t>Registration</w:t>
+      </w:r>
+    </w:p>
+    <w:p>
+      <w:pPr>
+        <w:pStyle w:val="ListParagraph"/>
+        <w:numPr>
+          <w:ilvl w:val="0"/>
+          <w:numId w:val="2"/>
+        </w:numPr>
+      </w:pPr>
+      <w:r>
+        <w:t>Login</w:t>
+      </w:r>
+    </w:p>
+    <w:p>
+      <w:pPr>
+        <w:pStyle w:val="ListParagraph"/>
+        <w:numPr>
+          <w:ilvl w:val="0"/>
+          <w:numId w:val="2"/>
+        </w:numPr>
+      </w:pPr>
+      <w:r>
+        <w:t>Change Password</w:t>
+      </w:r>
+    </w:p>
+    <w:p>
+      <w:pPr>
+        <w:pStyle w:val="ListParagraph"/>
+        <w:numPr>
+          <w:ilvl w:val="0"/>
+          <w:numId w:val="2"/>
+        </w:numPr>
+      </w:pPr>
+      <w:r>
+        <w:t>Reset password</w:t>
+      </w:r>
+    </w:p>
+    <w:p>
+      <w:pPr>
+        <w:pStyle w:val="ListParagraph"/>
+        <w:numPr>
+          <w:ilvl w:val="0"/>
+          <w:numId w:val="2"/>
+        </w:numPr>
+      </w:pPr>
+      <w:r>
+        <w:t>Search for specific video game (search bar (search database)?  Alphabetized list?)</w:t>
+      </w:r>
+    </w:p>
+    <w:p>
+      <w:pPr>
+        <w:pStyle w:val="ListParagraph"/>
+        <w:numPr>
+          <w:ilvl w:val="0"/>
+          <w:numId w:val="2"/>
+        </w:numPr>
+      </w:pPr>
+      <w:r>
+        <w:t xml:space="preserve">Select video game </w:t>
+      </w:r>
+    </w:p>
+    <w:p>
+      <w:pPr>
+        <w:pStyle w:val="ListParagraph"/>
+        <w:numPr>
+          <w:ilvl w:val="0"/>
+          <w:numId w:val="2"/>
+        </w:numPr>
+      </w:pPr>
+      <w:r>
+        <w:t>Add video game to list connected to account</w:t>
+      </w:r>
+      <w:r>
+        <w:t>=&gt; like view cart/checkout</w:t>
+      </w:r>
+      <w:bookmarkStart w:id="0" w:name="_GoBack"/>
+      <w:bookmarkEnd w:id="0"/>
+    </w:p>
+    <w:p>
+      <w:r>
+        <w:t>**</w:t>
+      </w:r>
+      <w:r>
+        <w:t xml:space="preserve">Tag each screen shot with “(placeholder)” as </w:t>
+      </w:r>
+      <w:r>
+        <w:t xml:space="preserve">a </w:t>
+      </w:r>
+      <w:r>
+        <w:t>tag</w:t>
+      </w:r>
+      <w:r>
+        <w:t xml:space="preserve"> to search for later when have the final </w:t>
+      </w:r>
+      <w:proofErr w:type="gramStart"/>
+      <w:r>
+        <w:t>screenshots.*</w:t>
+      </w:r>
+      <w:proofErr w:type="gramEnd"/>
+      <w:r>
+        <w:t>*</w:t>
+      </w:r>
+      <w:r>
+        <w:t xml:space="preserve"> </w:t>
+      </w:r>
+    </w:p>
+    <w:p>
+      <w:r>
         <w:t>For outlining text in black for webpage</w:t>
       </w:r>
     </w:p>
@@ -1486,9 +1632,35 @@
         <w:t>&lt;/style&gt;</w:t>
       </w:r>
     </w:p>
-    <w:p>
-      <w:bookmarkStart w:id="0" w:name="_GoBack"/>
-      <w:bookmarkEnd w:id="0"/>
+    <w:p/>
+    <w:p>
+      <w:r>
+        <w:t>Chocolaty</w:t>
+      </w:r>
+      <w:r>
+        <w:t>/</w:t>
+      </w:r>
+      <w:proofErr w:type="spellStart"/>
+      <w:r>
+        <w:t>choco</w:t>
+      </w:r>
+      <w:proofErr w:type="spellEnd"/>
+      <w:r>
+        <w:t>=&gt; windows</w:t>
+      </w:r>
+      <w:r>
+        <w:t xml:space="preserve"> =&gt; apt-get</w:t>
+      </w:r>
+    </w:p>
+    <w:p>
+      <w:proofErr w:type="spellStart"/>
+      <w:r>
+        <w:t>homeBrew</w:t>
+      </w:r>
+      <w:proofErr w:type="spellEnd"/>
+      <w:r>
+        <w:t>=&gt; mac =&gt; apt-get</w:t>
+      </w:r>
     </w:p>
     <w:sectPr>
       <w:pgSz w:w="12240" w:h="15840"/>
@@ -1588,8 +1760,97 @@
       </w:pPr>
     </w:lvl>
   </w:abstractNum>
+  <w:abstractNum w:abstractNumId="1" w15:restartNumberingAfterBreak="0">
+    <w:nsid w:val="77EB4B38"/>
+    <w:multiLevelType w:val="multilevel"/>
+    <w:tmpl w:val="0409001F"/>
+    <w:lvl w:ilvl="0">
+      <w:start w:val="1"/>
+      <w:numFmt w:val="decimal"/>
+      <w:lvlText w:val="%1."/>
+      <w:lvlJc w:val="left"/>
+      <w:pPr>
+        <w:ind w:left="360" w:hanging="360"/>
+      </w:pPr>
+    </w:lvl>
+    <w:lvl w:ilvl="1">
+      <w:start w:val="1"/>
+      <w:numFmt w:val="decimal"/>
+      <w:lvlText w:val="%1.%2."/>
+      <w:lvlJc w:val="left"/>
+      <w:pPr>
+        <w:ind w:left="792" w:hanging="432"/>
+      </w:pPr>
+    </w:lvl>
+    <w:lvl w:ilvl="2">
+      <w:start w:val="1"/>
+      <w:numFmt w:val="decimal"/>
+      <w:lvlText w:val="%1.%2.%3."/>
+      <w:lvlJc w:val="left"/>
+      <w:pPr>
+        <w:ind w:left="1224" w:hanging="504"/>
+      </w:pPr>
+    </w:lvl>
+    <w:lvl w:ilvl="3">
+      <w:start w:val="1"/>
+      <w:numFmt w:val="decimal"/>
+      <w:lvlText w:val="%1.%2.%3.%4."/>
+      <w:lvlJc w:val="left"/>
+      <w:pPr>
+        <w:ind w:left="1728" w:hanging="648"/>
+      </w:pPr>
+    </w:lvl>
+    <w:lvl w:ilvl="4">
+      <w:start w:val="1"/>
+      <w:numFmt w:val="decimal"/>
+      <w:lvlText w:val="%1.%2.%3.%4.%5."/>
+      <w:lvlJc w:val="left"/>
+      <w:pPr>
+        <w:ind w:left="2232" w:hanging="792"/>
+      </w:pPr>
+    </w:lvl>
+    <w:lvl w:ilvl="5">
+      <w:start w:val="1"/>
+      <w:numFmt w:val="decimal"/>
+      <w:lvlText w:val="%1.%2.%3.%4.%5.%6."/>
+      <w:lvlJc w:val="left"/>
+      <w:pPr>
+        <w:ind w:left="2736" w:hanging="936"/>
+      </w:pPr>
+    </w:lvl>
+    <w:lvl w:ilvl="6">
+      <w:start w:val="1"/>
+      <w:numFmt w:val="decimal"/>
+      <w:lvlText w:val="%1.%2.%3.%4.%5.%6.%7."/>
+      <w:lvlJc w:val="left"/>
+      <w:pPr>
+        <w:ind w:left="3240" w:hanging="1080"/>
+      </w:pPr>
+    </w:lvl>
+    <w:lvl w:ilvl="7">
+      <w:start w:val="1"/>
+      <w:numFmt w:val="decimal"/>
+      <w:lvlText w:val="%1.%2.%3.%4.%5.%6.%7.%8."/>
+      <w:lvlJc w:val="left"/>
+      <w:pPr>
+        <w:ind w:left="3744" w:hanging="1224"/>
+      </w:pPr>
+    </w:lvl>
+    <w:lvl w:ilvl="8">
+      <w:start w:val="1"/>
+      <w:numFmt w:val="decimal"/>
+      <w:lvlText w:val="%1.%2.%3.%4.%5.%6.%7.%8.%9."/>
+      <w:lvlJc w:val="left"/>
+      <w:pPr>
+        <w:ind w:left="4320" w:hanging="1440"/>
+      </w:pPr>
+    </w:lvl>
+  </w:abstractNum>
   <w:num w:numId="1">
     <w:abstractNumId w:val="0"/>
+  </w:num>
+  <w:num w:numId="2">
+    <w:abstractNumId w:val="1"/>
   </w:num>
 </w:numbering>
 </file>
@@ -2134,6 +2395,40 @@
     <w:basedOn w:val="DefaultParagraphFont"/>
     <w:rsid w:val="001655A3"/>
   </w:style>
+  <w:style w:type="paragraph" w:styleId="Title">
+    <w:name w:val="Title"/>
+    <w:basedOn w:val="Normal"/>
+    <w:next w:val="Normal"/>
+    <w:link w:val="TitleChar"/>
+    <w:uiPriority w:val="10"/>
+    <w:qFormat/>
+    <w:rsid w:val="0058713B"/>
+    <w:pPr>
+      <w:spacing w:after="0" w:line="240" w:lineRule="auto"/>
+      <w:contextualSpacing/>
+    </w:pPr>
+    <w:rPr>
+      <w:rFonts w:asciiTheme="majorHAnsi" w:eastAsiaTheme="majorEastAsia" w:hAnsiTheme="majorHAnsi" w:cstheme="majorBidi"/>
+      <w:spacing w:val="-10"/>
+      <w:kern w:val="28"/>
+      <w:sz w:val="56"/>
+      <w:szCs w:val="56"/>
+    </w:rPr>
+  </w:style>
+  <w:style w:type="character" w:customStyle="1" w:styleId="TitleChar">
+    <w:name w:val="Title Char"/>
+    <w:basedOn w:val="DefaultParagraphFont"/>
+    <w:link w:val="Title"/>
+    <w:uiPriority w:val="10"/>
+    <w:rsid w:val="0058713B"/>
+    <w:rPr>
+      <w:rFonts w:asciiTheme="majorHAnsi" w:eastAsiaTheme="majorEastAsia" w:hAnsiTheme="majorHAnsi" w:cstheme="majorBidi"/>
+      <w:spacing w:val="-10"/>
+      <w:kern w:val="28"/>
+      <w:sz w:val="56"/>
+      <w:szCs w:val="56"/>
+    </w:rPr>
+  </w:style>
 </w:styles>
 </file>
 

</xml_diff>